<commit_message>
Changes to docs, and directory cleanup.
</commit_message>
<xml_diff>
--- a/Code/User and Installation Guide.docx
+++ b/Code/User and Installation Guide.docx
@@ -475,7 +475,7 @@
                                         <pic:cNvPicPr/>
                                       </pic:nvPicPr>
                                       <pic:blipFill>
-                                        <a:blip r:embed="rId10">
+                                        <a:blip r:embed="rId9">
                                           <a:extLst>
                                             <a:ext uri="{28A0092B-C50C-407E-A947-70E740481C1C}">
                                               <a14:useLocalDpi xmlns:a14="http://schemas.microsoft.com/office/drawing/2010/main" val="0"/>
@@ -1914,10 +1914,32 @@
         <w:t>Installation and Setup</w:t>
       </w:r>
       <w:bookmarkEnd w:id="3"/>
-    </w:p>
-    <w:p>
-      <w:pPr>
-        <w:ind w:left="360"/>
+      <w:r>
+        <w:t xml:space="preserve"> </w:t>
+      </w:r>
+    </w:p>
+    <w:p/>
+    <w:p>
+      <w:r>
+        <w:t xml:space="preserve">The following instructions describe how to setup and install the XMPP service and </w:t>
+      </w:r>
+    </w:p>
+    <w:p>
+      <w:pPr>
+        <w:pStyle w:val="Heading1"/>
+        <w:numPr>
+          <w:ilvl w:val="1"/>
+          <w:numId w:val="35"/>
+        </w:numPr>
+      </w:pPr>
+      <w:r>
+        <w:t>XMPP Server Setup</w:t>
+      </w:r>
+    </w:p>
+    <w:p/>
+    <w:p>
+      <w:pPr>
+        <w:ind w:left="450"/>
       </w:pPr>
       <w:r>
         <w:t>Begin by executing ./mcvpn.py on the desired physical host server.</w:t>
@@ -1925,12 +1947,12 @@
     </w:p>
     <w:p>
       <w:pPr>
-        <w:ind w:left="360" w:firstLine="360"/>
-      </w:pPr>
-      <w:r>
-        <w:t xml:space="preserve"> $ git clone </w:t>
-      </w:r>
-      <w:hyperlink r:id="rId11" w:history="1">
+        <w:ind w:left="90" w:firstLine="720"/>
+      </w:pPr>
+      <w:r>
+        <w:t xml:space="preserve">$ git clone </w:t>
+      </w:r>
+      <w:hyperlink r:id="rId10" w:history="1">
         <w:r>
           <w:rPr>
             <w:rStyle w:val="Hyperlink"/>
@@ -1940,12 +1962,297 @@
       </w:hyperlink>
     </w:p>
     <w:p>
-      <w:r>
-        <w:t xml:space="preserve"> </w:t>
-      </w:r>
+      <w:pPr>
+        <w:ind w:left="450" w:firstLine="360"/>
+      </w:pPr>
+      <w:r>
+        <w:t>$ cd Mission-Critical-Cloud/mcvpn/</w:t>
+      </w:r>
+    </w:p>
+    <w:p>
+      <w:pPr>
+        <w:ind w:left="450" w:firstLine="360"/>
+      </w:pPr>
+      <w:r>
+        <w:t>$ ./mcvpn.py</w:t>
+      </w:r>
+    </w:p>
+    <w:p>
+      <w:pPr>
+        <w:ind w:left="450"/>
+      </w:pPr>
+      <w:r>
+        <w:t>This command will download install and start the ejabberd service and install the xmpp server.</w:t>
+      </w:r>
+    </w:p>
+    <w:p>
+      <w:pPr>
+        <w:ind w:left="450"/>
+      </w:pPr>
+      <w:r>
+        <w:t>Alternatively you can follow the directions to install XMPP Server.</w:t>
+      </w:r>
+    </w:p>
+    <w:p>
+      <w:pPr>
+        <w:ind w:left="450"/>
+      </w:pPr>
+    </w:p>
+    <w:p>
+      <w:pPr>
+        <w:ind w:left="450"/>
+      </w:pPr>
       <w:r>
         <w:tab/>
-        <w:t>$ cd Mission-Critical-Cloud/mcvpn/</w:t>
+        <w:t>https://github.com/ipop-project/documentation/wiki/Installing-XMPP-server</w:t>
+      </w:r>
+    </w:p>
+    <w:p>
+      <w:pPr>
+        <w:ind w:left="450"/>
+      </w:pPr>
+      <w:r>
+        <w:t xml:space="preserve">  </w:t>
+      </w:r>
+    </w:p>
+    <w:p>
+      <w:pPr>
+        <w:ind w:left="450"/>
+      </w:pPr>
+    </w:p>
+    <w:p>
+      <w:pPr>
+        <w:ind w:left="450"/>
+      </w:pPr>
+      <w:r>
+        <w:lastRenderedPageBreak/>
+        <w:t>R</w:t>
+      </w:r>
+      <w:r>
+        <w:t>un start.p</w:t>
+      </w:r>
+      <w:r>
+        <w:t>y to begin running XMPP server.</w:t>
+      </w:r>
+    </w:p>
+    <w:p>
+      <w:pPr>
+        <w:ind w:left="450" w:firstLine="270"/>
+      </w:pPr>
+      <w:r>
+        <w:t xml:space="preserve">$ </w:t>
+      </w:r>
+      <w:r>
+        <w:t>cd Mission-Critical-Cloud/mcvpn/</w:t>
+      </w:r>
+    </w:p>
+    <w:p>
+      <w:pPr>
+        <w:ind w:left="450"/>
+      </w:pPr>
+      <w:r>
+        <w:tab/>
+      </w:r>
+      <w:r>
+        <w:t xml:space="preserve">$ </w:t>
+      </w:r>
+      <w:r>
+        <w:t>./start.py</w:t>
+      </w:r>
+    </w:p>
+    <w:p>
+      <w:pPr>
+        <w:ind w:left="450"/>
+      </w:pPr>
+    </w:p>
+    <w:p>
+      <w:pPr>
+        <w:pStyle w:val="Heading1"/>
+        <w:numPr>
+          <w:ilvl w:val="1"/>
+          <w:numId w:val="35"/>
+        </w:numPr>
+      </w:pPr>
+      <w:r>
+        <w:t>Virtual Machine Controller Setup</w:t>
+      </w:r>
+    </w:p>
+    <w:p>
+      <w:pPr>
+        <w:ind w:left="360"/>
+      </w:pPr>
+      <w:r>
+        <w:t xml:space="preserve">Launch virtual machines as required within your Cloud Framework of choice i.e. OpenStack or Amazon AWS. </w:t>
+      </w:r>
+    </w:p>
+    <w:p>
+      <w:pPr>
+        <w:ind w:left="360"/>
+      </w:pPr>
+      <w:r>
+        <w:t>SSH into each vi</w:t>
+      </w:r>
+      <w:r>
+        <w:t>rtual machine you have created.</w:t>
+      </w:r>
+    </w:p>
+    <w:p>
+      <w:pPr>
+        <w:ind w:left="360"/>
+      </w:pPr>
+      <w:r>
+        <w:t>Clone the Mission Critical Cloud files into the base directory of each virtual machine that will be a node member. Once the git clone command completes change directo</w:t>
+      </w:r>
+      <w:r>
+        <w:t>ry into the ipop-tincan folder.</w:t>
+      </w:r>
+    </w:p>
+    <w:p>
+      <w:pPr>
+        <w:ind w:left="360"/>
+      </w:pPr>
+      <w:r>
+        <w:t xml:space="preserve">  </w:t>
+      </w:r>
+      <w:r>
+        <w:tab/>
+      </w:r>
+      <w:r>
+        <w:t>1. git clone https://github.com/FIU-SCIS-Senior-Project-2014-Fall/Mission-Critical-Cloud.git</w:t>
+      </w:r>
+    </w:p>
+    <w:p>
+      <w:pPr>
+        <w:ind w:left="360"/>
+      </w:pPr>
+      <w:r>
+        <w:tab/>
+        <w:t>2. cd ~/Mission-Critical-Cloud/ipop-14.07.0_u</w:t>
+      </w:r>
+      <w:r>
+        <w:t>buntu12</w:t>
+      </w:r>
+    </w:p>
+    <w:p>
+      <w:pPr>
+        <w:ind w:left="720"/>
+      </w:pPr>
+      <w:r>
+        <w:t>3. Edit the config.json to specify the IP address of your XMPP server, give unique user names and IP addresses for each virtual machine you want in your cluster.</w:t>
+      </w:r>
+    </w:p>
+    <w:p>
+      <w:pPr>
+        <w:ind w:left="1080"/>
+      </w:pPr>
+      <w:r>
+        <w:t xml:space="preserve">    {</w:t>
+      </w:r>
+    </w:p>
+    <w:p>
+      <w:pPr>
+        <w:ind w:left="1440"/>
+      </w:pPr>
+      <w:r>
+        <w:t>"xmpp_username": "namenode1@ejabberd", # &lt;--- Unique User name *Choose one of the usernames that was setup for the XMPP server previously</w:t>
+      </w:r>
+    </w:p>
+    <w:p>
+      <w:pPr>
+        <w:ind w:left="1440"/>
+      </w:pPr>
+      <w:r>
+        <w:t>"xmpp_password": "password", # &lt;--- Optional choose a good password *It's easier to test if you leave them all the same.</w:t>
+      </w:r>
+    </w:p>
+    <w:p>
+      <w:pPr>
+        <w:ind w:left="1080"/>
+      </w:pPr>
+      <w:r>
+        <w:t xml:space="preserve">      "xmpp_host": "131.94.128.21", # &lt;--- IP Address of XMPP Server</w:t>
+      </w:r>
+    </w:p>
+    <w:p>
+      <w:pPr>
+        <w:ind w:left="1080"/>
+      </w:pPr>
+      <w:r>
+        <w:t xml:space="preserve">      "ip4": "172.31.x.y", #  &lt;--- Choose Unique IP Address</w:t>
+      </w:r>
+    </w:p>
+    <w:p>
+      <w:pPr>
+        <w:ind w:left="1080"/>
+      </w:pPr>
+      <w:r>
+        <w:t xml:space="preserve">      "ip4_mask": 24,</w:t>
+      </w:r>
+    </w:p>
+    <w:p>
+      <w:pPr>
+        <w:ind w:left="1080"/>
+      </w:pPr>
+      <w:r>
+        <w:t xml:space="preserve">      "tincan_logging": 0,</w:t>
+      </w:r>
+    </w:p>
+    <w:p>
+      <w:pPr>
+        <w:ind w:left="1080"/>
+      </w:pPr>
+      <w:r>
+        <w:t xml:space="preserve">      "controller_logging": "DEBUG"</w:t>
+      </w:r>
+    </w:p>
+    <w:p>
+      <w:pPr>
+        <w:ind w:left="1080"/>
+      </w:pPr>
+      <w:r>
+        <w:t xml:space="preserve">    }</w:t>
+      </w:r>
+    </w:p>
+    <w:p>
+      <w:pPr>
+        <w:ind w:left="720"/>
+      </w:pPr>
+      <w:r>
+        <w:t xml:space="preserve">4. </w:t>
+      </w:r>
+      <w:r>
+        <w:t>Repeat the previous steps on all Virtual Machines that require the MCC servic</w:t>
+      </w:r>
+      <w:r>
+        <w:t>e.</w:t>
+      </w:r>
+    </w:p>
+    <w:p>
+      <w:pPr>
+        <w:ind w:left="360"/>
+      </w:pPr>
+      <w:r>
+        <w:t>Run ./start.sh to automatically run the MC^2 service. The basic installation comes preconfigured to function properly and allows of virtual machines to self-discover.  You can change the default settings by editing the CONFIG.j</w:t>
+      </w:r>
+      <w:r>
+        <w:t>son file in the ipop directory.</w:t>
+      </w:r>
+    </w:p>
+    <w:p>
+      <w:pPr>
+        <w:ind w:left="360"/>
+      </w:pPr>
+      <w:r>
+        <w:tab/>
+        <w:t>./start.sh</w:t>
+      </w:r>
+    </w:p>
+    <w:p>
+      <w:pPr>
+        <w:ind w:left="360"/>
+      </w:pPr>
+      <w:r>
+        <w:t>or</w:t>
       </w:r>
     </w:p>
     <w:p>
@@ -1953,7 +2260,8 @@
         <w:ind w:left="360" w:firstLine="360"/>
       </w:pPr>
       <w:r>
-        <w:t>$ ./mcvpn.py</w:t>
+        <w:lastRenderedPageBreak/>
+        <w:t xml:space="preserve">  ./x.sh</w:t>
       </w:r>
     </w:p>
     <w:p>
@@ -1961,7 +2269,15 @@
         <w:ind w:left="360"/>
       </w:pPr>
       <w:r>
-        <w:t>This command will download install and start the ejabberd service and install the xmpp server.</w:t>
+        <w:t>Alternatively run:</w:t>
+      </w:r>
+    </w:p>
+    <w:p>
+      <w:pPr>
+        <w:ind w:left="360" w:firstLine="360"/>
+      </w:pPr>
+      <w:r>
+        <w:t>./reload.sh</w:t>
       </w:r>
     </w:p>
     <w:p>
@@ -1969,7 +2285,21 @@
         <w:ind w:left="360"/>
       </w:pPr>
       <w:r>
-        <w:t xml:space="preserve">Launch virtual machines as required within your Cloud Framework of choice i.e. OpenStack or Amazon AWS. </w:t>
+        <w:t>O</w:t>
+      </w:r>
+      <w:r>
+        <w:t>r</w:t>
+      </w:r>
+      <w:r>
+        <w:t>:</w:t>
+      </w:r>
+    </w:p>
+    <w:p>
+      <w:pPr>
+        <w:ind w:left="360" w:firstLine="360"/>
+      </w:pPr>
+      <w:r>
+        <w:t>./reload_debug.sh</w:t>
       </w:r>
     </w:p>
     <w:p>
@@ -1977,60 +2307,40 @@
         <w:ind w:left="360"/>
       </w:pPr>
       <w:r>
-        <w:t xml:space="preserve">Once launched clone the Mission Critical Cloud files into the base directory of each virtual machine that will be </w:t>
-      </w:r>
-      <w:r>
-        <w:t>a node</w:t>
-      </w:r>
-      <w:r>
-        <w:t xml:space="preserve"> member.  </w:t>
-      </w:r>
-      <w:r>
-        <w:t>Once the git clone command completes change directory into the ipop-tincan folder</w:t>
+        <w:t>To kill the service and pull the latest code from git hub and run the</w:t>
+      </w:r>
+      <w:r>
+        <w:t xml:space="preserve"> service silently or verbosely.</w:t>
       </w:r>
     </w:p>
     <w:p>
       <w:pPr>
         <w:ind w:left="360"/>
       </w:pPr>
+    </w:p>
+    <w:p>
+      <w:pPr>
+        <w:ind w:left="360"/>
+      </w:pPr>
+      <w:r>
+        <w:t>Stop</w:t>
+      </w:r>
+      <w:r>
+        <w:t>/kill the service by executing.</w:t>
+      </w:r>
+    </w:p>
+    <w:p>
+      <w:pPr>
+        <w:ind w:left="360"/>
+      </w:pPr>
+      <w:r>
+        <w:t xml:space="preserve">  </w:t>
+      </w:r>
       <w:r>
         <w:tab/>
-        <w:t xml:space="preserve">$ git clone </w:t>
-      </w:r>
-      <w:r>
-        <w:t>https://github.com/FIU-SCIS-Senior-Project-2014-Fall/Mission-Critical-Cloud.git</w:t>
-      </w:r>
-    </w:p>
-    <w:p>
-      <w:pPr>
-        <w:ind w:left="360"/>
-      </w:pPr>
-      <w:r>
-        <w:tab/>
-        <w:t>$ cd ~/</w:t>
-      </w:r>
-      <w:r>
-        <w:t>Mission-Critical-Cloud/ipop-14.07.0_ubuntu12</w:t>
-      </w:r>
-      <w:r>
-        <w:t>/</w:t>
-      </w:r>
-    </w:p>
-    <w:p>
-      <w:pPr>
-        <w:ind w:left="360"/>
-      </w:pPr>
-      <w:r>
-        <w:t>Run ./start.py to automatically run the MC^2 service the basic installation comes preconfigured to function properly and allows of virtual machines to self- discover.  You can change the default settings by editing the CONFIG.json file in the ipop directory.</w:t>
-      </w:r>
-    </w:p>
-    <w:p>
-      <w:pPr>
-        <w:ind w:left="360"/>
-      </w:pPr>
-      <w:r>
-        <w:tab/>
-        <w:t>$ ./start.sh</w:t>
+      </w:r>
+      <w:r>
+        <w:t>./kill.sh</w:t>
       </w:r>
     </w:p>
     <w:p>
@@ -2038,12 +2348,11 @@
         <w:pStyle w:val="Heading1"/>
         <w:numPr>
           <w:ilvl w:val="0"/>
-          <w:numId w:val="3"/>
+          <w:numId w:val="35"/>
         </w:numPr>
       </w:pPr>
       <w:bookmarkStart w:id="4" w:name="_Toc406070235"/>
       <w:r>
-        <w:lastRenderedPageBreak/>
         <w:t>G</w:t>
       </w:r>
       <w:r>
@@ -2079,7 +2388,10 @@
         <w:ind w:left="360"/>
       </w:pPr>
       <w:r>
-        <w:t>Copy the ipv6 address and use it to ping6 from another virtual machine in group.</w:t>
+        <w:t>Copy the ip address and use it to ping</w:t>
+      </w:r>
+      <w:r>
+        <w:t xml:space="preserve"> from another virtual machine in group.</w:t>
       </w:r>
     </w:p>
     <w:p>
@@ -2088,69 +2400,55 @@
       </w:pPr>
       <w:r>
         <w:tab/>
-        <w:t>$ ping6 [ipv6 ip]</w:t>
-      </w:r>
-      <w:bookmarkStart w:id="5" w:name="_GoBack"/>
-      <w:bookmarkEnd w:id="5"/>
+        <w:t>$ ping [ipv</w:t>
+      </w:r>
+      <w:r>
+        <w:t xml:space="preserve"> ip]</w:t>
+      </w:r>
     </w:p>
     <w:p>
       <w:pPr>
         <w:pStyle w:val="Heading1"/>
         <w:numPr>
           <w:ilvl w:val="0"/>
-          <w:numId w:val="3"/>
+          <w:numId w:val="35"/>
         </w:numPr>
       </w:pPr>
-      <w:bookmarkStart w:id="6" w:name="_Toc406070236"/>
-      <w:r>
-        <w:t>Qu</w:t>
-      </w:r>
-      <w:r>
-        <w:t>ick reference</w:t>
-      </w:r>
+      <w:bookmarkStart w:id="5" w:name="_Toc406070237"/>
+      <w:bookmarkStart w:id="6" w:name="_GoBack"/>
       <w:bookmarkEnd w:id="6"/>
+      <w:r>
+        <w:t>Accessing online help</w:t>
+      </w:r>
+      <w:bookmarkEnd w:id="5"/>
+    </w:p>
+    <w:p>
+      <w:pPr>
+        <w:ind w:left="360"/>
+      </w:pPr>
+      <w:r>
+        <w:t xml:space="preserve">Go to the projects main website at mcc-dev.cis.fiu.edu to get help. Alternatively you can access the </w:t>
+      </w:r>
+      <w:r>
+        <w:t>GitHub</w:t>
+      </w:r>
+      <w:r>
+        <w:t xml:space="preserve"> page as well</w:t>
+      </w:r>
     </w:p>
     <w:p>
       <w:pPr>
         <w:pStyle w:val="Heading1"/>
         <w:numPr>
           <w:ilvl w:val="0"/>
-          <w:numId w:val="3"/>
+          <w:numId w:val="35"/>
         </w:numPr>
       </w:pPr>
-      <w:bookmarkStart w:id="7" w:name="_Toc406070237"/>
-      <w:r>
-        <w:t>Accessing online help</w:t>
+      <w:bookmarkStart w:id="7" w:name="_Toc406070238"/>
+      <w:r>
+        <w:t>References</w:t>
       </w:r>
       <w:bookmarkEnd w:id="7"/>
-    </w:p>
-    <w:p>
-      <w:pPr>
-        <w:ind w:left="360"/>
-      </w:pPr>
-      <w:r>
-        <w:t xml:space="preserve">Go to the projects main website at mcc-dev.cis.fiu.edu to get help. Alternatively you can access the </w:t>
-      </w:r>
-      <w:r>
-        <w:t>GitHub</w:t>
-      </w:r>
-      <w:r>
-        <w:t xml:space="preserve"> page as well</w:t>
-      </w:r>
-    </w:p>
-    <w:p>
-      <w:pPr>
-        <w:pStyle w:val="Heading1"/>
-        <w:numPr>
-          <w:ilvl w:val="0"/>
-          <w:numId w:val="3"/>
-        </w:numPr>
-      </w:pPr>
-      <w:bookmarkStart w:id="8" w:name="_Toc406070238"/>
-      <w:r>
-        <w:t>References</w:t>
-      </w:r>
-      <w:bookmarkEnd w:id="8"/>
     </w:p>
     <w:p>
       <w:r>
@@ -2521,6 +2819,127 @@
     </w:lvl>
   </w:abstractNum>
   <w:abstractNum w:abstractNumId="3">
+    <w:nsid w:val="08C63877"/>
+    <w:multiLevelType w:val="multilevel"/>
+    <w:tmpl w:val="3AFC51A8"/>
+    <w:lvl w:ilvl="0">
+      <w:start w:val="3"/>
+      <w:numFmt w:val="decimal"/>
+      <w:lvlText w:val="%1."/>
+      <w:lvlJc w:val="left"/>
+      <w:pPr>
+        <w:ind w:left="360" w:hanging="360"/>
+      </w:pPr>
+      <w:rPr>
+        <w:rFonts w:hint="default"/>
+      </w:rPr>
+    </w:lvl>
+    <w:lvl w:ilvl="1">
+      <w:start w:val="1"/>
+      <w:numFmt w:val="decimal"/>
+      <w:isLgl/>
+      <w:lvlText w:val="%1.%2."/>
+      <w:lvlJc w:val="left"/>
+      <w:pPr>
+        <w:ind w:left="450" w:hanging="450"/>
+      </w:pPr>
+      <w:rPr>
+        <w:rFonts w:hint="default"/>
+      </w:rPr>
+    </w:lvl>
+    <w:lvl w:ilvl="2">
+      <w:start w:val="1"/>
+      <w:numFmt w:val="decimal"/>
+      <w:isLgl/>
+      <w:lvlText w:val="%1.%2.%3."/>
+      <w:lvlJc w:val="left"/>
+      <w:pPr>
+        <w:ind w:left="720" w:hanging="720"/>
+      </w:pPr>
+      <w:rPr>
+        <w:rFonts w:hint="default"/>
+      </w:rPr>
+    </w:lvl>
+    <w:lvl w:ilvl="3">
+      <w:start w:val="1"/>
+      <w:numFmt w:val="decimal"/>
+      <w:isLgl/>
+      <w:lvlText w:val="%1.%2.%3.%4."/>
+      <w:lvlJc w:val="left"/>
+      <w:pPr>
+        <w:ind w:left="720" w:hanging="720"/>
+      </w:pPr>
+      <w:rPr>
+        <w:rFonts w:hint="default"/>
+      </w:rPr>
+    </w:lvl>
+    <w:lvl w:ilvl="4">
+      <w:start w:val="1"/>
+      <w:numFmt w:val="decimal"/>
+      <w:isLgl/>
+      <w:lvlText w:val="%1.%2.%3.%4.%5."/>
+      <w:lvlJc w:val="left"/>
+      <w:pPr>
+        <w:ind w:left="1080" w:hanging="1080"/>
+      </w:pPr>
+      <w:rPr>
+        <w:rFonts w:hint="default"/>
+      </w:rPr>
+    </w:lvl>
+    <w:lvl w:ilvl="5">
+      <w:start w:val="1"/>
+      <w:numFmt w:val="decimal"/>
+      <w:isLgl/>
+      <w:lvlText w:val="%1.%2.%3.%4.%5.%6."/>
+      <w:lvlJc w:val="left"/>
+      <w:pPr>
+        <w:ind w:left="1080" w:hanging="1080"/>
+      </w:pPr>
+      <w:rPr>
+        <w:rFonts w:hint="default"/>
+      </w:rPr>
+    </w:lvl>
+    <w:lvl w:ilvl="6">
+      <w:start w:val="1"/>
+      <w:numFmt w:val="decimal"/>
+      <w:isLgl/>
+      <w:lvlText w:val="%1.%2.%3.%4.%5.%6.%7."/>
+      <w:lvlJc w:val="left"/>
+      <w:pPr>
+        <w:ind w:left="1440" w:hanging="1440"/>
+      </w:pPr>
+      <w:rPr>
+        <w:rFonts w:hint="default"/>
+      </w:rPr>
+    </w:lvl>
+    <w:lvl w:ilvl="7">
+      <w:start w:val="1"/>
+      <w:numFmt w:val="decimal"/>
+      <w:isLgl/>
+      <w:lvlText w:val="%1.%2.%3.%4.%5.%6.%7.%8."/>
+      <w:lvlJc w:val="left"/>
+      <w:pPr>
+        <w:ind w:left="1440" w:hanging="1440"/>
+      </w:pPr>
+      <w:rPr>
+        <w:rFonts w:hint="default"/>
+      </w:rPr>
+    </w:lvl>
+    <w:lvl w:ilvl="8">
+      <w:start w:val="1"/>
+      <w:numFmt w:val="decimal"/>
+      <w:isLgl/>
+      <w:lvlText w:val="%1.%2.%3.%4.%5.%6.%7.%8.%9."/>
+      <w:lvlJc w:val="left"/>
+      <w:pPr>
+        <w:ind w:left="1800" w:hanging="1800"/>
+      </w:pPr>
+      <w:rPr>
+        <w:rFonts w:hint="default"/>
+      </w:rPr>
+    </w:lvl>
+  </w:abstractNum>
+  <w:abstractNum w:abstractNumId="4">
     <w:nsid w:val="0D45481C"/>
     <w:multiLevelType w:val="hybridMultilevel"/>
     <w:tmpl w:val="33860024"/>
@@ -2660,7 +3079,7 @@
       </w:rPr>
     </w:lvl>
   </w:abstractNum>
-  <w:abstractNum w:abstractNumId="4">
+  <w:abstractNum w:abstractNumId="5">
     <w:nsid w:val="0E590D2D"/>
     <w:multiLevelType w:val="multilevel"/>
     <w:tmpl w:val="63C4DC7C"/>
@@ -2781,7 +3200,7 @@
       </w:rPr>
     </w:lvl>
   </w:abstractNum>
-  <w:abstractNum w:abstractNumId="5">
+  <w:abstractNum w:abstractNumId="6">
     <w:nsid w:val="0EEF1576"/>
     <w:multiLevelType w:val="hybridMultilevel"/>
     <w:tmpl w:val="1E66AF2E"/>
@@ -2867,7 +3286,7 @@
       </w:pPr>
     </w:lvl>
   </w:abstractNum>
-  <w:abstractNum w:abstractNumId="6">
+  <w:abstractNum w:abstractNumId="7">
     <w:nsid w:val="11424896"/>
     <w:multiLevelType w:val="multilevel"/>
     <w:tmpl w:val="7296634A"/>
@@ -2988,7 +3407,7 @@
       </w:rPr>
     </w:lvl>
   </w:abstractNum>
-  <w:abstractNum w:abstractNumId="7">
+  <w:abstractNum w:abstractNumId="8">
     <w:nsid w:val="21F97967"/>
     <w:multiLevelType w:val="hybridMultilevel"/>
     <w:tmpl w:val="88AA4E50"/>
@@ -3101,7 +3520,7 @@
       </w:rPr>
     </w:lvl>
   </w:abstractNum>
-  <w:abstractNum w:abstractNumId="8">
+  <w:abstractNum w:abstractNumId="9">
     <w:nsid w:val="236F0C9F"/>
     <w:multiLevelType w:val="hybridMultilevel"/>
     <w:tmpl w:val="E2E0378E"/>
@@ -3187,7 +3606,7 @@
       </w:pPr>
     </w:lvl>
   </w:abstractNum>
-  <w:abstractNum w:abstractNumId="9">
+  <w:abstractNum w:abstractNumId="10">
     <w:nsid w:val="246D2AA9"/>
     <w:multiLevelType w:val="hybridMultilevel"/>
     <w:tmpl w:val="94923480"/>
@@ -3273,7 +3692,7 @@
       </w:pPr>
     </w:lvl>
   </w:abstractNum>
-  <w:abstractNum w:abstractNumId="10">
+  <w:abstractNum w:abstractNumId="11">
     <w:nsid w:val="24E810A5"/>
     <w:multiLevelType w:val="hybridMultilevel"/>
     <w:tmpl w:val="62CE09E4"/>
@@ -3359,7 +3778,7 @@
       </w:pPr>
     </w:lvl>
   </w:abstractNum>
-  <w:abstractNum w:abstractNumId="11">
+  <w:abstractNum w:abstractNumId="12">
     <w:nsid w:val="24F802EE"/>
     <w:multiLevelType w:val="hybridMultilevel"/>
     <w:tmpl w:val="27D2EA82"/>
@@ -3445,7 +3864,7 @@
       </w:pPr>
     </w:lvl>
   </w:abstractNum>
-  <w:abstractNum w:abstractNumId="12">
+  <w:abstractNum w:abstractNumId="13">
     <w:nsid w:val="276043CC"/>
     <w:multiLevelType w:val="hybridMultilevel"/>
     <w:tmpl w:val="5608065C"/>
@@ -3531,7 +3950,7 @@
       </w:pPr>
     </w:lvl>
   </w:abstractNum>
-  <w:abstractNum w:abstractNumId="13">
+  <w:abstractNum w:abstractNumId="14">
     <w:nsid w:val="2E7915EA"/>
     <w:multiLevelType w:val="hybridMultilevel"/>
     <w:tmpl w:val="E7343972"/>
@@ -3644,7 +4063,7 @@
       </w:rPr>
     </w:lvl>
   </w:abstractNum>
-  <w:abstractNum w:abstractNumId="14">
+  <w:abstractNum w:abstractNumId="15">
     <w:nsid w:val="320A709A"/>
     <w:multiLevelType w:val="hybridMultilevel"/>
     <w:tmpl w:val="4306906C"/>
@@ -3757,7 +4176,7 @@
       </w:rPr>
     </w:lvl>
   </w:abstractNum>
-  <w:abstractNum w:abstractNumId="15">
+  <w:abstractNum w:abstractNumId="16">
     <w:nsid w:val="3502466A"/>
     <w:multiLevelType w:val="multilevel"/>
     <w:tmpl w:val="020CE466"/>
@@ -3870,7 +4289,7 @@
       </w:rPr>
     </w:lvl>
   </w:abstractNum>
-  <w:abstractNum w:abstractNumId="16">
+  <w:abstractNum w:abstractNumId="17">
     <w:nsid w:val="35496B61"/>
     <w:multiLevelType w:val="hybridMultilevel"/>
     <w:tmpl w:val="75804116"/>
@@ -3983,7 +4402,7 @@
       </w:rPr>
     </w:lvl>
   </w:abstractNum>
-  <w:abstractNum w:abstractNumId="17">
+  <w:abstractNum w:abstractNumId="18">
     <w:nsid w:val="37F028BF"/>
     <w:multiLevelType w:val="hybridMultilevel"/>
     <w:tmpl w:val="BE22A074"/>
@@ -4096,7 +4515,7 @@
       </w:rPr>
     </w:lvl>
   </w:abstractNum>
-  <w:abstractNum w:abstractNumId="18">
+  <w:abstractNum w:abstractNumId="19">
     <w:nsid w:val="38263781"/>
     <w:multiLevelType w:val="hybridMultilevel"/>
     <w:tmpl w:val="3D2ABE6C"/>
@@ -4182,7 +4601,7 @@
       </w:pPr>
     </w:lvl>
   </w:abstractNum>
-  <w:abstractNum w:abstractNumId="19">
+  <w:abstractNum w:abstractNumId="20">
     <w:nsid w:val="3EED3C1C"/>
     <w:multiLevelType w:val="hybridMultilevel"/>
     <w:tmpl w:val="3E081E54"/>
@@ -4271,7 +4690,7 @@
       </w:pPr>
     </w:lvl>
   </w:abstractNum>
-  <w:abstractNum w:abstractNumId="20">
+  <w:abstractNum w:abstractNumId="21">
     <w:nsid w:val="4FCC17B2"/>
     <w:multiLevelType w:val="hybridMultilevel"/>
     <w:tmpl w:val="7B4E02CA"/>
@@ -4366,7 +4785,7 @@
       </w:pPr>
     </w:lvl>
   </w:abstractNum>
-  <w:abstractNum w:abstractNumId="21">
+  <w:abstractNum w:abstractNumId="22">
     <w:nsid w:val="55561CCC"/>
     <w:multiLevelType w:val="hybridMultilevel"/>
     <w:tmpl w:val="CD8C2A5A"/>
@@ -4455,7 +4874,7 @@
       </w:pPr>
     </w:lvl>
   </w:abstractNum>
-  <w:abstractNum w:abstractNumId="22">
+  <w:abstractNum w:abstractNumId="23">
     <w:nsid w:val="584D57D8"/>
     <w:multiLevelType w:val="hybridMultilevel"/>
     <w:tmpl w:val="3E0486B8"/>
@@ -4547,7 +4966,7 @@
       </w:pPr>
     </w:lvl>
   </w:abstractNum>
-  <w:abstractNum w:abstractNumId="23">
+  <w:abstractNum w:abstractNumId="24">
     <w:nsid w:val="5A57033C"/>
     <w:multiLevelType w:val="hybridMultilevel"/>
     <w:tmpl w:val="9D66C32E"/>
@@ -4636,7 +5055,7 @@
       </w:pPr>
     </w:lvl>
   </w:abstractNum>
-  <w:abstractNum w:abstractNumId="24">
+  <w:abstractNum w:abstractNumId="25">
     <w:nsid w:val="5B9E0C79"/>
     <w:multiLevelType w:val="hybridMultilevel"/>
     <w:tmpl w:val="4CC47FE4"/>
@@ -4725,7 +5144,7 @@
       </w:pPr>
     </w:lvl>
   </w:abstractNum>
-  <w:abstractNum w:abstractNumId="25">
+  <w:abstractNum w:abstractNumId="26">
     <w:nsid w:val="66406119"/>
     <w:multiLevelType w:val="hybridMultilevel"/>
     <w:tmpl w:val="8AF69E3C"/>
@@ -4817,7 +5236,7 @@
       </w:pPr>
     </w:lvl>
   </w:abstractNum>
-  <w:abstractNum w:abstractNumId="26">
+  <w:abstractNum w:abstractNumId="27">
     <w:nsid w:val="70925947"/>
     <w:multiLevelType w:val="hybridMultilevel"/>
     <w:tmpl w:val="64048894"/>
@@ -4930,7 +5349,7 @@
       </w:rPr>
     </w:lvl>
   </w:abstractNum>
-  <w:abstractNum w:abstractNumId="27">
+  <w:abstractNum w:abstractNumId="28">
     <w:nsid w:val="71290A8A"/>
     <w:multiLevelType w:val="multilevel"/>
     <w:tmpl w:val="06867B84"/>
@@ -5043,7 +5462,7 @@
       </w:rPr>
     </w:lvl>
   </w:abstractNum>
-  <w:abstractNum w:abstractNumId="28">
+  <w:abstractNum w:abstractNumId="29">
     <w:nsid w:val="71E47FEC"/>
     <w:multiLevelType w:val="hybridMultilevel"/>
     <w:tmpl w:val="9F6EAAB8"/>
@@ -5156,7 +5575,7 @@
       </w:rPr>
     </w:lvl>
   </w:abstractNum>
-  <w:abstractNum w:abstractNumId="29">
+  <w:abstractNum w:abstractNumId="30">
     <w:nsid w:val="7288244B"/>
     <w:multiLevelType w:val="hybridMultilevel"/>
     <w:tmpl w:val="0D98CC8A"/>
@@ -5242,7 +5661,7 @@
       </w:pPr>
     </w:lvl>
   </w:abstractNum>
-  <w:abstractNum w:abstractNumId="30">
+  <w:abstractNum w:abstractNumId="31">
     <w:nsid w:val="730A0921"/>
     <w:multiLevelType w:val="hybridMultilevel"/>
     <w:tmpl w:val="BF90985C"/>
@@ -5328,7 +5747,7 @@
       </w:pPr>
     </w:lvl>
   </w:abstractNum>
-  <w:abstractNum w:abstractNumId="31">
+  <w:abstractNum w:abstractNumId="32">
     <w:nsid w:val="755B7936"/>
     <w:multiLevelType w:val="multilevel"/>
     <w:tmpl w:val="AD66CE82"/>
@@ -5441,7 +5860,7 @@
       </w:rPr>
     </w:lvl>
   </w:abstractNum>
-  <w:abstractNum w:abstractNumId="32">
+  <w:abstractNum w:abstractNumId="33">
     <w:nsid w:val="7A20013D"/>
     <w:multiLevelType w:val="hybridMultilevel"/>
     <w:tmpl w:val="86AAC28C"/>
@@ -5581,7 +6000,7 @@
       </w:rPr>
     </w:lvl>
   </w:abstractNum>
-  <w:abstractNum w:abstractNumId="33">
+  <w:abstractNum w:abstractNumId="34">
     <w:nsid w:val="7A2B1F2D"/>
     <w:multiLevelType w:val="hybridMultilevel"/>
     <w:tmpl w:val="5276F5EE"/>
@@ -5671,103 +6090,106 @@
     <w:abstractNumId w:val="2"/>
   </w:num>
   <w:num w:numId="2">
-    <w:abstractNumId w:val="14"/>
+    <w:abstractNumId w:val="15"/>
   </w:num>
   <w:num w:numId="3">
-    <w:abstractNumId w:val="6"/>
+    <w:abstractNumId w:val="7"/>
   </w:num>
   <w:num w:numId="4">
-    <w:abstractNumId w:val="31"/>
+    <w:abstractNumId w:val="32"/>
   </w:num>
   <w:num w:numId="5">
-    <w:abstractNumId w:val="4"/>
+    <w:abstractNumId w:val="5"/>
   </w:num>
   <w:num w:numId="6">
-    <w:abstractNumId w:val="27"/>
+    <w:abstractNumId w:val="28"/>
   </w:num>
   <w:num w:numId="7">
-    <w:abstractNumId w:val="33"/>
+    <w:abstractNumId w:val="34"/>
   </w:num>
   <w:num w:numId="8">
-    <w:abstractNumId w:val="12"/>
+    <w:abstractNumId w:val="13"/>
   </w:num>
   <w:num w:numId="9">
     <w:abstractNumId w:val="0"/>
   </w:num>
   <w:num w:numId="10">
-    <w:abstractNumId w:val="19"/>
+    <w:abstractNumId w:val="20"/>
   </w:num>
   <w:num w:numId="11">
+    <w:abstractNumId w:val="10"/>
+  </w:num>
+  <w:num w:numId="12">
+    <w:abstractNumId w:val="12"/>
+  </w:num>
+  <w:num w:numId="13">
+    <w:abstractNumId w:val="25"/>
+  </w:num>
+  <w:num w:numId="14">
+    <w:abstractNumId w:val="17"/>
+  </w:num>
+  <w:num w:numId="15">
+    <w:abstractNumId w:val="14"/>
+  </w:num>
+  <w:num w:numId="16">
+    <w:abstractNumId w:val="11"/>
+  </w:num>
+  <w:num w:numId="17">
+    <w:abstractNumId w:val="22"/>
+  </w:num>
+  <w:num w:numId="18">
     <w:abstractNumId w:val="9"/>
   </w:num>
-  <w:num w:numId="12">
-    <w:abstractNumId w:val="11"/>
-  </w:num>
-  <w:num w:numId="13">
+  <w:num w:numId="19">
     <w:abstractNumId w:val="24"/>
   </w:num>
-  <w:num w:numId="14">
+  <w:num w:numId="20">
+    <w:abstractNumId w:val="31"/>
+  </w:num>
+  <w:num w:numId="21">
+    <w:abstractNumId w:val="27"/>
+  </w:num>
+  <w:num w:numId="22">
+    <w:abstractNumId w:val="23"/>
+  </w:num>
+  <w:num w:numId="23">
     <w:abstractNumId w:val="16"/>
   </w:num>
-  <w:num w:numId="15">
-    <w:abstractNumId w:val="13"/>
-  </w:num>
-  <w:num w:numId="16">
-    <w:abstractNumId w:val="10"/>
-  </w:num>
-  <w:num w:numId="17">
-    <w:abstractNumId w:val="21"/>
-  </w:num>
-  <w:num w:numId="18">
+  <w:num w:numId="24">
     <w:abstractNumId w:val="8"/>
   </w:num>
-  <w:num w:numId="19">
-    <w:abstractNumId w:val="23"/>
-  </w:num>
-  <w:num w:numId="20">
-    <w:abstractNumId w:val="30"/>
-  </w:num>
-  <w:num w:numId="21">
+  <w:num w:numId="25">
     <w:abstractNumId w:val="26"/>
-  </w:num>
-  <w:num w:numId="22">
-    <w:abstractNumId w:val="22"/>
-  </w:num>
-  <w:num w:numId="23">
-    <w:abstractNumId w:val="15"/>
-  </w:num>
-  <w:num w:numId="24">
-    <w:abstractNumId w:val="7"/>
-  </w:num>
-  <w:num w:numId="25">
-    <w:abstractNumId w:val="25"/>
   </w:num>
   <w:num w:numId="26">
     <w:abstractNumId w:val="1"/>
   </w:num>
   <w:num w:numId="27">
-    <w:abstractNumId w:val="20"/>
+    <w:abstractNumId w:val="21"/>
   </w:num>
   <w:num w:numId="28">
-    <w:abstractNumId w:val="32"/>
+    <w:abstractNumId w:val="33"/>
   </w:num>
   <w:num w:numId="29">
-    <w:abstractNumId w:val="3"/>
+    <w:abstractNumId w:val="4"/>
   </w:num>
   <w:num w:numId="30">
-    <w:abstractNumId w:val="28"/>
+    <w:abstractNumId w:val="29"/>
   </w:num>
   <w:num w:numId="31">
-    <w:abstractNumId w:val="17"/>
+    <w:abstractNumId w:val="18"/>
   </w:num>
   <w:num w:numId="32">
-    <w:abstractNumId w:val="29"/>
+    <w:abstractNumId w:val="30"/>
   </w:num>
   <w:num w:numId="33">
-    <w:abstractNumId w:val="18"/>
+    <w:abstractNumId w:val="19"/>
   </w:num>
   <w:num w:numId="34">
-    <w:abstractNumId w:val="5"/>
+    <w:abstractNumId w:val="6"/>
+  </w:num>
+  <w:num w:numId="35">
+    <w:abstractNumId w:val="3"/>
   </w:num>
 </w:numbering>
 </file>
@@ -6810,7 +7232,7 @@
 </file>
 
 <file path=customXml/itemProps2.xml><?xml version="1.0" encoding="utf-8"?>
-<ds:datastoreItem xmlns:ds="http://schemas.openxmlformats.org/officeDocument/2006/customXml" ds:itemID="{B3A35325-EEDB-488A-AE15-E8977FF7320E}">
+<ds:datastoreItem xmlns:ds="http://schemas.openxmlformats.org/officeDocument/2006/customXml" ds:itemID="{9ED4A76F-A358-4651-A05F-0398AEC97EA4}">
   <ds:schemaRefs>
     <ds:schemaRef ds:uri="http://schemas.openxmlformats.org/officeDocument/2006/bibliography"/>
   </ds:schemaRefs>

</xml_diff>